<commit_message>
generateTable SQL and screen on words
</commit_message>
<xml_diff>
--- a/Feediie.docx
+++ b/Feediie.docx
@@ -136,9 +136,29 @@
       </w:r>
     </w:p>
     <w:p>
-      <w:r>
+      <w:pPr>
+        <w:rPr>
+          <w:lang w:val="en-US"/>
+        </w:rPr>
+      </w:pPr>
+      <w:r>
+        <w:rPr>
+          <w:lang w:val="en-US"/>
+        </w:rPr>
         <w:t xml:space="preserve">Plan Q </w:t>
       </w:r>
+      <w:r>
+        <w:rPr>
+          <w:lang w:val="en-US"/>
+        </w:rPr>
+        <w:t>(plan hot d</w:t>
+      </w:r>
+      <w:r>
+        <w:rPr>
+          <w:lang w:val="en-US"/>
+        </w:rPr>
+        <w:t>og)</w:t>
+      </w:r>
     </w:p>
     <w:p>
       <w:r>
@@ -185,19 +205,18 @@
     </w:p>
     <w:p>
       <w:r>
-        <w:t>Label : Idée de restaurant pour la première date (Fast Food / Français / Italien / Asiatique / Chic</w:t>
-      </w:r>
-      <w:r>
-        <w:t>.</w:t>
-      </w:r>
-      <w:r>
-        <w:t>..)</w:t>
-      </w:r>
-    </w:p>
-    <w:p>
-      <w:r>
-        <w:t>Label : Loisir commun (ex : Sport = Végétarien / Salade / Blanc de poulet, Jeux… )</w:t>
-      </w:r>
+        <w:t>Label : Idée de restaurant pour la première date (Fast Food / Français / Italien / Asiatique / Chic...)</w:t>
+      </w:r>
+    </w:p>
+    <w:p>
+      <w:r>
+        <w:t>Label : Loisir commun (ex : Sport = Végétarien / Salade / Blanc de poulet, Jeux</w:t>
+      </w:r>
+      <w:proofErr w:type="gramStart"/>
+      <w:r>
+        <w:t>… )</w:t>
+      </w:r>
+      <w:proofErr w:type="gramEnd"/>
     </w:p>
     <w:p>
       <w:r>
@@ -270,7 +289,6 @@
     <w:p/>
     <w:p/>
     <w:p/>
-    <w:p/>
     <w:p>
       <w:pPr>
         <w:rPr>
@@ -287,6 +305,7 @@
           <w:szCs w:val="32"/>
           <w:u w:val="single"/>
         </w:rPr>
+        <w:lastRenderedPageBreak/>
         <w:t>Les fonctionnalités</w:t>
       </w:r>
       <w:r>
@@ -572,7 +591,7 @@
         <w:ind w:left="1080"/>
       </w:pPr>
       <w:r>
-        <w:t>Description (Plat préférés, loisir, idée de restaurant, champ libre…)</w:t>
+        <w:t>Sexe</w:t>
       </w:r>
     </w:p>
     <w:p>
@@ -585,7 +604,7 @@
         <w:ind w:left="1080"/>
       </w:pPr>
       <w:r>
-        <w:t>Recherche de catégorie</w:t>
+        <w:t>Description (Plat préférés, loisir, idée de restaurant, champ libre…)</w:t>
       </w:r>
     </w:p>
     <w:p>
@@ -598,6 +617,19 @@
         <w:ind w:left="1080"/>
       </w:pPr>
       <w:r>
+        <w:t>Recherche de catégorie</w:t>
+      </w:r>
+    </w:p>
+    <w:p>
+      <w:pPr>
+        <w:pStyle w:val="Paragraphedeliste"/>
+        <w:numPr>
+          <w:ilvl w:val="0"/>
+          <w:numId w:val="4"/>
+        </w:numPr>
+        <w:ind w:left="1080"/>
+      </w:pPr>
+      <w:r>
         <w:t>Paramètre</w:t>
       </w:r>
     </w:p>
@@ -706,6 +738,22 @@
       <w:pPr>
         <w:pStyle w:val="Paragraphedeliste"/>
         <w:numPr>
+          <w:ilvl w:val="1"/>
+          <w:numId w:val="6"/>
+        </w:numPr>
+        <w:ind w:left="1800"/>
+      </w:pPr>
+      <w:r>
+        <w:rPr>
+          <w:color w:val="4472C4" w:themeColor="accent1"/>
+        </w:rPr>
+        <w:t>Est Attiré par (sexe) </w:t>
+      </w:r>
+    </w:p>
+    <w:p>
+      <w:pPr>
+        <w:pStyle w:val="Paragraphedeliste"/>
+        <w:numPr>
           <w:ilvl w:val="0"/>
           <w:numId w:val="7"/>
         </w:numPr>
@@ -895,7 +943,142 @@
         <w:t xml:space="preserve"> si le filtre n’est pas activé</w:t>
       </w:r>
     </w:p>
+    <w:p>
+      <w:r>
+        <w:rPr>
+          <w:noProof/>
+        </w:rPr>
+        <w:lastRenderedPageBreak/>
+        <w:drawing>
+          <wp:anchor distT="0" distB="0" distL="114300" distR="114300" simplePos="0" relativeHeight="251658240" behindDoc="0" locked="0" layoutInCell="1" allowOverlap="1" wp14:anchorId="2839AEDA" wp14:editId="59BC488C">
+            <wp:simplePos x="0" y="0"/>
+            <wp:positionH relativeFrom="margin">
+              <wp:align>center</wp:align>
+            </wp:positionH>
+            <wp:positionV relativeFrom="paragraph">
+              <wp:posOffset>0</wp:posOffset>
+            </wp:positionV>
+            <wp:extent cx="7134225" cy="4969510"/>
+            <wp:effectExtent l="0" t="0" r="9525" b="2540"/>
+            <wp:wrapSquare wrapText="bothSides"/>
+            <wp:docPr id="2" name="Image 2"/>
+            <wp:cNvGraphicFramePr>
+              <a:graphicFrameLocks xmlns:a="http://schemas.openxmlformats.org/drawingml/2006/main" noChangeAspect="1"/>
+            </wp:cNvGraphicFramePr>
+            <a:graphic xmlns:a="http://schemas.openxmlformats.org/drawingml/2006/main">
+              <a:graphicData uri="http://schemas.openxmlformats.org/drawingml/2006/picture">
+                <pic:pic xmlns:pic="http://schemas.openxmlformats.org/drawingml/2006/picture">
+                  <pic:nvPicPr>
+                    <pic:cNvPr id="0" name="Picture 3"/>
+                    <pic:cNvPicPr>
+                      <a:picLocks noChangeAspect="1" noChangeArrowheads="1"/>
+                    </pic:cNvPicPr>
+                  </pic:nvPicPr>
+                  <pic:blipFill>
+                    <a:blip r:embed="rId7">
+                      <a:extLst>
+                        <a:ext uri="{28A0092B-C50C-407E-A947-70E740481C1C}">
+                          <a14:useLocalDpi xmlns:a14="http://schemas.microsoft.com/office/drawing/2010/main" val="0"/>
+                        </a:ext>
+                      </a:extLst>
+                    </a:blip>
+                    <a:srcRect/>
+                    <a:stretch>
+                      <a:fillRect/>
+                    </a:stretch>
+                  </pic:blipFill>
+                  <pic:spPr bwMode="auto">
+                    <a:xfrm>
+                      <a:off x="0" y="0"/>
+                      <a:ext cx="7134225" cy="4969510"/>
+                    </a:xfrm>
+                    <a:prstGeom prst="rect">
+                      <a:avLst/>
+                    </a:prstGeom>
+                    <a:noFill/>
+                    <a:ln>
+                      <a:noFill/>
+                    </a:ln>
+                  </pic:spPr>
+                </pic:pic>
+              </a:graphicData>
+            </a:graphic>
+            <wp14:sizeRelH relativeFrom="margin">
+              <wp14:pctWidth>0</wp14:pctWidth>
+            </wp14:sizeRelH>
+            <wp14:sizeRelV relativeFrom="margin">
+              <wp14:pctHeight>0</wp14:pctHeight>
+            </wp14:sizeRelV>
+          </wp:anchor>
+        </w:drawing>
+      </w:r>
+    </w:p>
     <w:p/>
+    <w:p/>
+    <w:p>
+      <w:r>
+        <w:rPr>
+          <w:noProof/>
+        </w:rPr>
+        <w:lastRenderedPageBreak/>
+        <w:drawing>
+          <wp:anchor distT="0" distB="0" distL="114300" distR="114300" simplePos="0" relativeHeight="251659264" behindDoc="0" locked="0" layoutInCell="1" allowOverlap="1" wp14:anchorId="6451590D" wp14:editId="6CA87414">
+            <wp:simplePos x="0" y="0"/>
+            <wp:positionH relativeFrom="page">
+              <wp:posOffset>666115</wp:posOffset>
+            </wp:positionH>
+            <wp:positionV relativeFrom="paragraph">
+              <wp:posOffset>0</wp:posOffset>
+            </wp:positionV>
+            <wp:extent cx="5760720" cy="4418330"/>
+            <wp:effectExtent l="0" t="0" r="0" b="1270"/>
+            <wp:wrapSquare wrapText="bothSides"/>
+            <wp:docPr id="3" name="Image 3"/>
+            <wp:cNvGraphicFramePr>
+              <a:graphicFrameLocks xmlns:a="http://schemas.openxmlformats.org/drawingml/2006/main" noChangeAspect="1"/>
+            </wp:cNvGraphicFramePr>
+            <a:graphic xmlns:a="http://schemas.openxmlformats.org/drawingml/2006/main">
+              <a:graphicData uri="http://schemas.openxmlformats.org/drawingml/2006/picture">
+                <pic:pic xmlns:pic="http://schemas.openxmlformats.org/drawingml/2006/picture">
+                  <pic:nvPicPr>
+                    <pic:cNvPr id="0" name="Picture 5"/>
+                    <pic:cNvPicPr>
+                      <a:picLocks noChangeAspect="1" noChangeArrowheads="1"/>
+                    </pic:cNvPicPr>
+                  </pic:nvPicPr>
+                  <pic:blipFill>
+                    <a:blip r:embed="rId8">
+                      <a:extLst>
+                        <a:ext uri="{28A0092B-C50C-407E-A947-70E740481C1C}">
+                          <a14:useLocalDpi xmlns:a14="http://schemas.microsoft.com/office/drawing/2010/main" val="0"/>
+                        </a:ext>
+                      </a:extLst>
+                    </a:blip>
+                    <a:srcRect/>
+                    <a:stretch>
+                      <a:fillRect/>
+                    </a:stretch>
+                  </pic:blipFill>
+                  <pic:spPr bwMode="auto">
+                    <a:xfrm>
+                      <a:off x="0" y="0"/>
+                      <a:ext cx="5760720" cy="4418330"/>
+                    </a:xfrm>
+                    <a:prstGeom prst="rect">
+                      <a:avLst/>
+                    </a:prstGeom>
+                    <a:noFill/>
+                    <a:ln>
+                      <a:noFill/>
+                    </a:ln>
+                  </pic:spPr>
+                </pic:pic>
+              </a:graphicData>
+            </a:graphic>
+          </wp:anchor>
+        </w:drawing>
+      </w:r>
+    </w:p>
     <w:sectPr>
       <w:pgSz w:w="11906" w:h="16838"/>
       <w:pgMar w:top="1417" w:right="1417" w:bottom="1417" w:left="1417" w:header="708" w:footer="708" w:gutter="0"/>
@@ -1896,6 +2079,7 @@
     <w:lsdException w:name="HTML Sample" w:semiHidden="1" w:unhideWhenUsed="1"/>
     <w:lsdException w:name="HTML Typewriter" w:semiHidden="1" w:unhideWhenUsed="1"/>
     <w:lsdException w:name="HTML Variable" w:semiHidden="1" w:unhideWhenUsed="1"/>
+    <w:lsdException w:name="Normal Table" w:semiHidden="1" w:unhideWhenUsed="1"/>
     <w:lsdException w:name="annotation subject" w:semiHidden="1" w:unhideWhenUsed="1"/>
     <w:lsdException w:name="No List" w:semiHidden="1" w:unhideWhenUsed="1"/>
     <w:lsdException w:name="Outline List 1" w:semiHidden="1" w:unhideWhenUsed="1"/>
@@ -1942,8 +2126,10 @@
     <w:lsdException w:name="Table Subtle 2" w:semiHidden="1" w:unhideWhenUsed="1"/>
     <w:lsdException w:name="Table Web 1" w:semiHidden="1" w:unhideWhenUsed="1"/>
     <w:lsdException w:name="Table Web 2" w:semiHidden="1" w:unhideWhenUsed="1"/>
+    <w:lsdException w:name="Table Web 3" w:semiHidden="1" w:unhideWhenUsed="1"/>
     <w:lsdException w:name="Balloon Text" w:semiHidden="1" w:unhideWhenUsed="1"/>
     <w:lsdException w:name="Table Grid" w:uiPriority="39"/>
+    <w:lsdException w:name="Table Theme" w:semiHidden="1" w:unhideWhenUsed="1"/>
     <w:lsdException w:name="Placeholder Text" w:semiHidden="1"/>
     <w:lsdException w:name="No Spacing" w:uiPriority="1" w:qFormat="1"/>
     <w:lsdException w:name="Light Shading" w:uiPriority="60"/>

</xml_diff>

<commit_message>
add some ideas personnalities
</commit_message>
<xml_diff>
--- a/Feediie.docx
+++ b/Feediie.docx
@@ -124,6 +124,67 @@
       </w:pPr>
       <w:r>
         <w:rPr>
+          <w:noProof/>
+        </w:rPr>
+        <w:drawing>
+          <wp:anchor distT="0" distB="0" distL="114300" distR="114300" simplePos="0" relativeHeight="251659264" behindDoc="0" locked="0" layoutInCell="1" allowOverlap="1" wp14:anchorId="44ED5AC7" wp14:editId="48B562E2">
+            <wp:simplePos x="0" y="0"/>
+            <wp:positionH relativeFrom="column">
+              <wp:posOffset>2720926</wp:posOffset>
+            </wp:positionH>
+            <wp:positionV relativeFrom="paragraph">
+              <wp:posOffset>254123</wp:posOffset>
+            </wp:positionV>
+            <wp:extent cx="1021080" cy="1021080"/>
+            <wp:effectExtent l="0" t="0" r="7620" b="7620"/>
+            <wp:wrapSquare wrapText="bothSides"/>
+            <wp:docPr id="1" name="Image 1" descr="Fond De Jour De L'amitié Avec De La Nourriture De Dessin Animé ..."/>
+            <wp:cNvGraphicFramePr>
+              <a:graphicFrameLocks xmlns:a="http://schemas.openxmlformats.org/drawingml/2006/main" noChangeAspect="1"/>
+            </wp:cNvGraphicFramePr>
+            <a:graphic xmlns:a="http://schemas.openxmlformats.org/drawingml/2006/main">
+              <a:graphicData uri="http://schemas.openxmlformats.org/drawingml/2006/picture">
+                <pic:pic xmlns:pic="http://schemas.openxmlformats.org/drawingml/2006/picture">
+                  <pic:nvPicPr>
+                    <pic:cNvPr id="0" name="Picture 1" descr="Fond De Jour De L'amitié Avec De La Nourriture De Dessin Animé ..."/>
+                    <pic:cNvPicPr>
+                      <a:picLocks noChangeAspect="1" noChangeArrowheads="1"/>
+                    </pic:cNvPicPr>
+                  </pic:nvPicPr>
+                  <pic:blipFill>
+                    <a:blip r:embed="rId7" cstate="print">
+                      <a:extLst>
+                        <a:ext uri="{28A0092B-C50C-407E-A947-70E740481C1C}">
+                          <a14:useLocalDpi xmlns:a14="http://schemas.microsoft.com/office/drawing/2010/main" val="0"/>
+                        </a:ext>
+                      </a:extLst>
+                    </a:blip>
+                    <a:srcRect/>
+                    <a:stretch>
+                      <a:fillRect/>
+                    </a:stretch>
+                  </pic:blipFill>
+                  <pic:spPr bwMode="auto">
+                    <a:xfrm>
+                      <a:off x="0" y="0"/>
+                      <a:ext cx="1021080" cy="1021080"/>
+                    </a:xfrm>
+                    <a:prstGeom prst="rect">
+                      <a:avLst/>
+                    </a:prstGeom>
+                    <a:noFill/>
+                    <a:ln>
+                      <a:noFill/>
+                    </a:ln>
+                  </pic:spPr>
+                </pic:pic>
+              </a:graphicData>
+            </a:graphic>
+          </wp:anchor>
+        </w:drawing>
+      </w:r>
+      <w:r>
+        <w:rPr>
           <w:b/>
           <w:bCs/>
         </w:rPr>
@@ -134,140 +195,297 @@
       <w:r>
         <w:t>Amitié</w:t>
       </w:r>
-    </w:p>
-    <w:p>
-      <w:r>
-        <w:t xml:space="preserve">Plan Q </w:t>
-      </w:r>
-      <w:r>
-        <w:t>(plan hot dog)</w:t>
-      </w:r>
-    </w:p>
-    <w:p>
-      <w:r>
-        <w:t>Relation sérieuse</w:t>
-      </w:r>
-    </w:p>
-    <w:p>
-      <w:r>
-        <w:t xml:space="preserve">Coup d’un soir </w:t>
-      </w:r>
-    </w:p>
-    <w:p>
-      <w:r>
-        <w:t>Autre (Découvrir de nouvelle saveur) (ex : Plan à 3 …)</w:t>
-      </w:r>
-    </w:p>
-    <w:p/>
-    <w:p>
-      <w:pPr>
-        <w:rPr>
-          <w:b/>
-          <w:bCs/>
-        </w:rPr>
-      </w:pPr>
-      <w:r>
-        <w:rPr>
-          <w:b/>
-          <w:bCs/>
-        </w:rPr>
-        <w:t>Description</w:t>
-      </w:r>
-      <w:r>
-        <w:rPr>
-          <w:b/>
-          <w:bCs/>
-        </w:rPr>
-        <w:t xml:space="preserve"> (label + texte)</w:t>
-      </w:r>
-    </w:p>
-    <w:p>
-      <w:r>
-        <w:t>Champ libre : Description libre de la personne (texte)</w:t>
-      </w:r>
-    </w:p>
-    <w:p>
-      <w:r>
-        <w:t>Label : Idée de restaurant pour la première date (Fast Food / Français / Italien / Asiatique / Chic...)</w:t>
-      </w:r>
-    </w:p>
-    <w:p>
-      <w:r>
-        <w:t>Label : Loisir commun (ex : Sport = Végétarien / Salade / Blanc de poulet, Jeux</w:t>
-      </w:r>
-      <w:r>
-        <w:t>…)</w:t>
-      </w:r>
-    </w:p>
-    <w:p>
-      <w:r>
-        <w:t>Label : Description générale de la personne :</w:t>
-      </w:r>
-    </w:p>
-    <w:p>
-      <w:pPr>
-        <w:pStyle w:val="Paragraphedeliste"/>
-        <w:numPr>
-          <w:ilvl w:val="0"/>
-          <w:numId w:val="1"/>
-        </w:numPr>
-      </w:pPr>
-      <w:r>
-        <w:t>Pizza : Tu es simple et tu aimes partager.</w:t>
-      </w:r>
-    </w:p>
-    <w:p>
-      <w:pPr>
-        <w:pStyle w:val="Paragraphedeliste"/>
-        <w:numPr>
-          <w:ilvl w:val="0"/>
-          <w:numId w:val="1"/>
-        </w:numPr>
-      </w:pPr>
-      <w:r>
-        <w:t>Tagliatelle : Tu es quelqu’un de raffiné</w:t>
-      </w:r>
-    </w:p>
-    <w:p>
-      <w:pPr>
-        <w:pStyle w:val="Paragraphedeliste"/>
-        <w:numPr>
-          <w:ilvl w:val="0"/>
-          <w:numId w:val="1"/>
-        </w:numPr>
-      </w:pPr>
-      <w:r>
-        <w:t xml:space="preserve">Salade : Tu es quelqu’un de sportif </w:t>
-      </w:r>
-    </w:p>
-    <w:p>
-      <w:pPr>
-        <w:pStyle w:val="Paragraphedeliste"/>
-        <w:numPr>
-          <w:ilvl w:val="0"/>
-          <w:numId w:val="1"/>
-        </w:numPr>
-      </w:pPr>
-      <w:r>
-        <w:t>Raclette : Tu aimes la sensualité et la convivialité</w:t>
-      </w:r>
-    </w:p>
-    <w:p>
-      <w:pPr>
-        <w:pStyle w:val="Paragraphedeliste"/>
-        <w:numPr>
-          <w:ilvl w:val="0"/>
-          <w:numId w:val="1"/>
-        </w:numPr>
-      </w:pPr>
-      <w:r>
-        <w:t>Sushi : tu as un appétit cru</w:t>
+      <w:r>
+        <w:t xml:space="preserve"> </w:t>
+      </w:r>
+      <w:r>
+        <w:t>(Pour une confidence sans ambiguïté)</w:t>
       </w:r>
     </w:p>
     <w:p/>
     <w:p/>
     <w:p/>
     <w:p/>
+    <w:p>
+      <w:r>
+        <w:t xml:space="preserve">Plan Q </w:t>
+      </w:r>
+      <w:r>
+        <w:t>(Pour une relation sans prise de tête) [</w:t>
+      </w:r>
+      <w:r>
+        <w:t>plan hot dog</w:t>
+      </w:r>
+      <w:r>
+        <w:t xml:space="preserve"> – téléphone en forme de banane ?]</w:t>
+      </w:r>
+    </w:p>
+    <w:p>
+      <w:r>
+        <w:t>Relation sérieuse</w:t>
+      </w:r>
+      <w:r>
+        <w:t xml:space="preserve"> (</w:t>
+      </w:r>
+      <w:r>
+        <w:t>C</w:t>
+      </w:r>
+      <w:r>
+        <w:t>roquons la vie à pleins dedans</w:t>
+      </w:r>
+      <w:r>
+        <w:t>... mais surtout à 2</w:t>
+      </w:r>
+      <w:r>
+        <w:t>) [Pomme d’amour, soda avec 2 pailles]</w:t>
+      </w:r>
+    </w:p>
+    <w:p>
+      <w:r>
+        <w:t xml:space="preserve">Coup d’un soir </w:t>
+      </w:r>
+      <w:r>
+        <w:t>(Pour une nuit… caliente ! [Piment])</w:t>
+      </w:r>
+    </w:p>
+    <w:p>
+      <w:r>
+        <w:t>Autre (Découvrir de nouvelle saveur</w:t>
+      </w:r>
+      <w:r>
+        <w:t xml:space="preserve">… plus on est fou, plus on rit !) </w:t>
+      </w:r>
+      <w:r>
+        <w:t>[</w:t>
+      </w:r>
+      <w:r>
+        <w:t>Aliment</w:t>
+      </w:r>
+      <w:r>
+        <w:t xml:space="preserve"> qui parlent]</w:t>
+      </w:r>
+    </w:p>
+    <w:p/>
+    <w:p>
+      <w:pPr>
+        <w:rPr>
+          <w:b/>
+          <w:bCs/>
+        </w:rPr>
+      </w:pPr>
+      <w:r>
+        <w:rPr>
+          <w:b/>
+          <w:bCs/>
+        </w:rPr>
+        <w:t>Description</w:t>
+      </w:r>
+      <w:r>
+        <w:rPr>
+          <w:b/>
+          <w:bCs/>
+        </w:rPr>
+        <w:t xml:space="preserve"> (label + texte)</w:t>
+      </w:r>
+    </w:p>
+    <w:p>
+      <w:r>
+        <w:t>Champ libre : Description libre de la personne (texte)</w:t>
+      </w:r>
+    </w:p>
+    <w:p>
+      <w:r>
+        <w:t>Label : Idée de restaurant pour la première date (Fast Food / Français / Italien / Asiatique / Chic...)</w:t>
+      </w:r>
+    </w:p>
+    <w:p>
+      <w:r>
+        <w:t>Label : Loisir commun (ex : Sport = Végétarien / Salade / Blanc de poulet, Jeux</w:t>
+      </w:r>
+      <w:r>
+        <w:t>…)</w:t>
+      </w:r>
+    </w:p>
+    <w:p>
+      <w:r>
+        <w:t>Label : Description générale de la personne :</w:t>
+      </w:r>
+    </w:p>
+    <w:p>
+      <w:pPr>
+        <w:pStyle w:val="Paragraphedeliste"/>
+        <w:numPr>
+          <w:ilvl w:val="0"/>
+          <w:numId w:val="1"/>
+        </w:numPr>
+      </w:pPr>
+      <w:r>
+        <w:t>Pizza : Tu es simple et tu aimes partager.</w:t>
+      </w:r>
+    </w:p>
+    <w:p>
+      <w:pPr>
+        <w:pStyle w:val="Paragraphedeliste"/>
+        <w:numPr>
+          <w:ilvl w:val="0"/>
+          <w:numId w:val="1"/>
+        </w:numPr>
+      </w:pPr>
+      <w:r>
+        <w:t>Plume :</w:t>
+      </w:r>
+      <w:r>
+        <w:t xml:space="preserve"> Tu es quelqu’un de raffiné</w:t>
+      </w:r>
+      <w:r>
+        <w:t xml:space="preserve"> et délicate</w:t>
+      </w:r>
+    </w:p>
+    <w:p>
+      <w:pPr>
+        <w:pStyle w:val="Paragraphedeliste"/>
+        <w:numPr>
+          <w:ilvl w:val="0"/>
+          <w:numId w:val="1"/>
+        </w:numPr>
+      </w:pPr>
+      <w:r>
+        <w:t>Salade</w:t>
+      </w:r>
+      <w:r>
+        <w:t xml:space="preserve"> qui soulève des haltères, poids</w:t>
+      </w:r>
+      <w:r>
+        <w:t xml:space="preserve"> : Tu es quelqu’un de sportif </w:t>
+      </w:r>
+    </w:p>
+    <w:p>
+      <w:pPr>
+        <w:pStyle w:val="Paragraphedeliste"/>
+        <w:numPr>
+          <w:ilvl w:val="0"/>
+          <w:numId w:val="1"/>
+        </w:numPr>
+      </w:pPr>
+      <w:r>
+        <w:t xml:space="preserve">Raclette : </w:t>
+      </w:r>
+      <w:r>
+        <w:t xml:space="preserve">Une vie sans voir ses amis ? Impossible ! </w:t>
+      </w:r>
+    </w:p>
+    <w:p>
+      <w:pPr>
+        <w:pStyle w:val="Paragraphedeliste"/>
+        <w:numPr>
+          <w:ilvl w:val="0"/>
+          <w:numId w:val="1"/>
+        </w:numPr>
+      </w:pPr>
+      <w:r>
+        <w:t>Sushi </w:t>
+      </w:r>
+      <w:r>
+        <w:t xml:space="preserve">(saumon ?) </w:t>
+      </w:r>
+      <w:r>
+        <w:t>: tu as un appétit cru</w:t>
+      </w:r>
+    </w:p>
+    <w:p>
+      <w:pPr>
+        <w:pStyle w:val="Paragraphedeliste"/>
+        <w:numPr>
+          <w:ilvl w:val="0"/>
+          <w:numId w:val="1"/>
+        </w:numPr>
+      </w:pPr>
+      <w:r>
+        <w:t>Aliment Yeux bandés : La confiance doit être absolue !</w:t>
+      </w:r>
+    </w:p>
+    <w:p>
+      <w:pPr>
+        <w:pStyle w:val="Paragraphedeliste"/>
+        <w:numPr>
+          <w:ilvl w:val="0"/>
+          <w:numId w:val="1"/>
+        </w:numPr>
+      </w:pPr>
+      <w:r>
+        <w:t>Aliment en parachute : Folle</w:t>
+      </w:r>
+    </w:p>
+    <w:p>
+      <w:pPr>
+        <w:pStyle w:val="Paragraphedeliste"/>
+        <w:numPr>
+          <w:ilvl w:val="0"/>
+          <w:numId w:val="1"/>
+        </w:numPr>
+      </w:pPr>
+      <w:r>
+        <w:lastRenderedPageBreak/>
+        <w:t xml:space="preserve">Aliment avec un sac à dos type randonné : Tu aimes sortir </w:t>
+      </w:r>
+    </w:p>
+    <w:p>
+      <w:pPr>
+        <w:pStyle w:val="Paragraphedeliste"/>
+        <w:numPr>
+          <w:ilvl w:val="0"/>
+          <w:numId w:val="1"/>
+        </w:numPr>
+      </w:pPr>
+      <w:r>
+        <w:t>Bijoux/cadeau : Une relation sans surprise ? Impossible !</w:t>
+      </w:r>
+    </w:p>
+    <w:p>
+      <w:pPr>
+        <w:pStyle w:val="Paragraphedeliste"/>
+        <w:numPr>
+          <w:ilvl w:val="0"/>
+          <w:numId w:val="1"/>
+        </w:numPr>
+      </w:pPr>
+      <w:proofErr w:type="spellStart"/>
+      <w:r>
+        <w:t>Gateau</w:t>
+      </w:r>
+      <w:proofErr w:type="spellEnd"/>
+      <w:r>
+        <w:t> : Mon petit péché mignon : Gourmande</w:t>
+      </w:r>
+    </w:p>
+    <w:p>
+      <w:pPr>
+        <w:pStyle w:val="Paragraphedeliste"/>
+        <w:numPr>
+          <w:ilvl w:val="0"/>
+          <w:numId w:val="1"/>
+        </w:numPr>
+      </w:pPr>
+      <w:r>
+        <w:t>Aliment qui tient prends dans ses bras un autre aliment en regardant mal les autres : Un peu possessive et jalouse sur les bords … C’est prévenu ! (smiley démoniaque)</w:t>
+      </w:r>
+    </w:p>
+    <w:p>
+      <w:r>
+        <w:t>Idée : L’utilisateur peut mettre le profil en inactif (« Je n’ai plus faim… pour l’instant ! »)</w:t>
+      </w:r>
+    </w:p>
+    <w:p>
+      <w:r>
+        <w:t>Encourager l’utilisateur à mettre beaucoup de description (« Certaines personnes redoutent les saveurs de l’inconnu »)</w:t>
+      </w:r>
+    </w:p>
+    <w:p>
+      <w:r>
+        <w:t xml:space="preserve">Séparer les personnalités en défaut / avantage ? </w:t>
+      </w:r>
+    </w:p>
+    <w:p/>
     <w:p/>
     <w:p/>
     <w:p>
@@ -286,7 +504,6 @@
           <w:szCs w:val="32"/>
           <w:u w:val="single"/>
         </w:rPr>
-        <w:lastRenderedPageBreak/>
         <w:t>Les fonctionnalités</w:t>
       </w:r>
       <w:r>
@@ -738,6 +955,7 @@
         <w:ind w:left="1080"/>
       </w:pPr>
       <w:r>
+        <w:lastRenderedPageBreak/>
         <w:t>Notification par mail (oui / non)</w:t>
       </w:r>
     </w:p>
@@ -936,7 +1154,6 @@
           <w:bCs/>
           <w:color w:val="4472C4" w:themeColor="accent1"/>
         </w:rPr>
-        <w:lastRenderedPageBreak/>
         <w:t>Notification d’un match par affichage sur l’onglet / icône ? Si match non lu, envoie de mail si le filtre n’est pas activé</w:t>
       </w:r>
     </w:p>
@@ -949,6 +1166,7 @@
         <w:rPr>
           <w:noProof/>
         </w:rPr>
+        <w:lastRenderedPageBreak/>
         <w:drawing>
           <wp:anchor distT="0" distB="0" distL="114300" distR="114300" simplePos="0" relativeHeight="251658240" behindDoc="0" locked="0" layoutInCell="1" allowOverlap="1" wp14:anchorId="254241C9" wp14:editId="44E3FE4B">
             <wp:simplePos x="0" y="0"/>
@@ -975,7 +1193,7 @@
                     </pic:cNvPicPr>
                   </pic:nvPicPr>
                   <pic:blipFill>
-                    <a:blip r:embed="rId7">
+                    <a:blip r:embed="rId8">
                       <a:extLst>
                         <a:ext uri="{28A0092B-C50C-407E-A947-70E740481C1C}">
                           <a14:useLocalDpi xmlns:a14="http://schemas.microsoft.com/office/drawing/2010/main" val="0"/>
@@ -1031,7 +1249,7 @@
                     </pic:cNvPicPr>
                   </pic:nvPicPr>
                   <pic:blipFill>
-                    <a:blip r:embed="rId8">
+                    <a:blip r:embed="rId9">
                       <a:extLst>
                         <a:ext uri="{28A0092B-C50C-407E-A947-70E740481C1C}">
                           <a14:useLocalDpi xmlns:a14="http://schemas.microsoft.com/office/drawing/2010/main" val="0"/>

</xml_diff>